<commit_message>
Thesis progress and readings
</commit_message>
<xml_diff>
--- a/docs/thesis/intro.docx
+++ b/docs/thesis/intro.docx
@@ -106,11 +106,14 @@
       </w:r>
       <w:proofErr w:type="spellEnd"/>
       <w:r>
-        <w:t xml:space="preserve"> view of source memory. In Chapter 2, I ask firstly whether heavy-tailed distributions of source errors, which have been previously interpreted as guesses according to the </w:t>
-      </w:r>
-      <w:proofErr w:type="spellStart"/>
-      <w:r>
-        <w:t>thresholded</w:t>
+        <w:t xml:space="preserve"> view of source memory. In Chapter 2, I ask firstly whether heavy-tailed distributions of source errors, which have been previously interpreted as guesses according to </w:t>
+      </w:r>
+      <w:proofErr w:type="spellStart"/>
+      <w:r>
+        <w:t>t</w:t>
+      </w:r>
+      <w:r>
+        <w:t>hresholded</w:t>
       </w:r>
       <w:proofErr w:type="spellEnd"/>
       <w:r>
@@ -273,13 +276,13 @@
         <w:t xml:space="preserve">the </w:t>
       </w:r>
       <w:r>
-        <w:t>complexity of memory in practice is not always neatly described by this taxonomy</w:t>
-      </w:r>
-      <w:r>
-        <w:rPr>
-          <w:rStyle w:val="FootnoteReference"/>
-        </w:rPr>
-        <w:footnoteReference w:id="1"/>
+        <w:t xml:space="preserve">complexity of memory in practice </w:t>
+      </w:r>
+      <w:r>
+        <w:t xml:space="preserve">does not always fit neatly into this </w:t>
+      </w:r>
+      <w:r>
+        <w:t>taxonomy</w:t>
       </w:r>
       <w:r>
         <w:t>,</w:t>
@@ -335,36 +338,56 @@
         <w:rPr>
           <w:szCs w:val="22"/>
         </w:rPr>
-        <w:t xml:space="preserve">Single and Dual-Process Theories </w:t>
-      </w:r>
-      <w:r>
-        <w:rPr>
-          <w:szCs w:val="22"/>
-        </w:rPr>
-        <w:t xml:space="preserve">of </w:t>
-      </w:r>
-      <w:r>
-        <w:rPr>
-          <w:szCs w:val="22"/>
-        </w:rPr>
-        <w:t>Remembering and Knowing</w:t>
-      </w:r>
-    </w:p>
-    <w:p>
-      <w:r>
-        <w:tab/>
-      </w:r>
-      <w:r>
-        <w:t xml:space="preserve">[set up, difference between </w:t>
-      </w:r>
-      <w:proofErr w:type="spellStart"/>
-      <w:r>
-        <w:t>recog</w:t>
-      </w:r>
-      <w:proofErr w:type="spellEnd"/>
-      <w:r>
-        <w:t xml:space="preserve"> and recall]. Does a recall process contribute to recognition? </w:t>
-      </w:r>
+        <w:t>Recall and Recognition Memory</w:t>
+      </w:r>
+    </w:p>
+    <w:p>
+      <w:pPr>
+        <w:ind w:firstLine="720"/>
+      </w:pPr>
+      <w:r>
+        <w:t>When we draw distinctions between types of memory, we describe differences in how we experience memory under</w:t>
+      </w:r>
+      <w:r>
+        <w:t xml:space="preserve"> various conditions or to solve various problems. </w:t>
+      </w:r>
+      <w:r>
+        <w:t xml:space="preserve">We use memory in flexible ways. For example, when cued with something, we can recognise it. In the absence of cues, we </w:t>
+      </w:r>
+      <w:proofErr w:type="gramStart"/>
+      <w:r>
+        <w:t>are able to</w:t>
+      </w:r>
+      <w:proofErr w:type="gramEnd"/>
+      <w:r>
+        <w:t xml:space="preserve"> recall things. We tend to be better about recognising an item before us than generating information unprompted. But what does this mean for our understanding of memory? Are these two different memory systems, or a single system operating under different conditions? This is the underlying question about single and dual-process theories of episodic memory, that gets played out in a variety of contexts.</w:t>
+      </w:r>
+    </w:p>
+    <w:p>
+      <w:pPr>
+        <w:pStyle w:val="Heading3"/>
+        <w:rPr>
+          <w:szCs w:val="22"/>
+        </w:rPr>
+      </w:pPr>
+      <w:r>
+        <w:rPr>
+          <w:szCs w:val="22"/>
+        </w:rPr>
+        <w:lastRenderedPageBreak/>
+        <w:t>Single and Dual-Process Theories</w:t>
+      </w:r>
+      <w:r>
+        <w:rPr>
+          <w:szCs w:val="22"/>
+        </w:rPr>
+        <w:t xml:space="preserve"> of the Remember-Know Paradigm</w:t>
+      </w:r>
+    </w:p>
+    <w:p>
+      <w:pPr>
+        <w:ind w:firstLine="720"/>
+      </w:pPr>
       <w:r>
         <w:t>When we remember episodes,</w:t>
       </w:r>
@@ -458,11 +481,7 @@
         <w:t xml:space="preserve"> wh</w:t>
       </w:r>
       <w:r>
-        <w:t xml:space="preserve">o he is. Concentrating, you consider </w:t>
-      </w:r>
-      <w:r>
-        <w:lastRenderedPageBreak/>
-        <w:t xml:space="preserve">and eliminate some possibilities: he is not a co-worker, a relative, or a celebrity. Eventually, you </w:t>
+        <w:t xml:space="preserve">o he is. Concentrating, you consider and eliminate some possibilities: he is not a co-worker, a relative, or a celebrity. Eventually, you </w:t>
       </w:r>
       <w:r>
         <w:t xml:space="preserve">remember seeing him behind a glass counter with cuts of meat-- he’s the butcher from the supermarket! </w:t>
@@ -694,7 +713,11 @@
         <w:t xml:space="preserve">returns </w:t>
       </w:r>
       <w:r>
-        <w:t xml:space="preserve">the full episode of the previous encounter on a proportion of attempts but fails </w:t>
+        <w:t xml:space="preserve">the full </w:t>
+      </w:r>
+      <w:r>
+        <w:lastRenderedPageBreak/>
+        <w:t xml:space="preserve">episode of the previous encounter on a proportion of attempts but fails </w:t>
       </w:r>
       <w:proofErr w:type="gramStart"/>
       <w:r>
@@ -761,11 +784,7 @@
         <w:t>which is a general criticism of attempts to dissociate consciously controlled and unconscious influences on cognitive tasks</w:t>
       </w:r>
       <w:r>
-        <w:t xml:space="preserve"> </w:t>
-      </w:r>
-      <w:r>
-        <w:lastRenderedPageBreak/>
-        <w:t>(</w:t>
+        <w:t xml:space="preserve"> (</w:t>
       </w:r>
       <w:r>
         <w:t xml:space="preserve">Wainwright &amp; </w:t>
@@ -954,7 +973,11 @@
         <w:t>ubjects</w:t>
       </w:r>
       <w:r>
-        <w:t xml:space="preserve"> in recognition tasks are thought to decide whether the degree of familiarity elicited by the stimulus is the presence of a target embedded in noise </w:t>
+        <w:t xml:space="preserve"> in recognition tasks are thought to decide whether the degree of familiarity </w:t>
+      </w:r>
+      <w:r>
+        <w:lastRenderedPageBreak/>
+        <w:t xml:space="preserve">elicited by the stimulus is the presence of a target embedded in noise </w:t>
       </w:r>
       <w:r>
         <w:t>(studied</w:t>
@@ -993,108 +1016,6 @@
       </w:r>
       <w:r>
         <w:t xml:space="preserve"> </w:t>
-      </w:r>
-      <w:r>
-        <w:rPr>
-          <w:highlight w:val="yellow"/>
-        </w:rPr>
-        <w:t>[</w:t>
-      </w:r>
-      <w:r>
-        <w:rPr>
-          <w:highlight w:val="yellow"/>
-        </w:rPr>
-        <w:t>intention is</w:t>
-      </w:r>
-      <w:r>
-        <w:rPr>
-          <w:highlight w:val="yellow"/>
-        </w:rPr>
-        <w:t xml:space="preserve"> to use</w:t>
-      </w:r>
-      <w:r>
-        <w:rPr>
-          <w:highlight w:val="yellow"/>
-        </w:rPr>
-        <w:t xml:space="preserve"> RK to set up </w:t>
-      </w:r>
-      <w:r>
-        <w:rPr>
-          <w:highlight w:val="yellow"/>
-        </w:rPr>
-        <w:t>SDT</w:t>
-      </w:r>
-      <w:r>
-        <w:rPr>
-          <w:highlight w:val="yellow"/>
-        </w:rPr>
-        <w:t xml:space="preserve"> vs dual process </w:t>
-      </w:r>
-      <w:r>
-        <w:rPr>
-          <w:highlight w:val="yellow"/>
-        </w:rPr>
-        <w:t>models</w:t>
-      </w:r>
-      <w:r>
-        <w:rPr>
-          <w:highlight w:val="yellow"/>
-        </w:rPr>
-        <w:t xml:space="preserve">, </w:t>
-      </w:r>
-      <w:r>
-        <w:rPr>
-          <w:highlight w:val="yellow"/>
-        </w:rPr>
-        <w:t>but</w:t>
-      </w:r>
-      <w:r>
-        <w:rPr>
-          <w:highlight w:val="yellow"/>
-        </w:rPr>
-        <w:t xml:space="preserve"> I want to get into </w:t>
-      </w:r>
-      <w:r>
-        <w:rPr>
-          <w:highlight w:val="yellow"/>
-        </w:rPr>
-        <w:t xml:space="preserve">source </w:t>
-      </w:r>
-      <w:r>
-        <w:rPr>
-          <w:highlight w:val="yellow"/>
-        </w:rPr>
-        <w:t>ROC studies</w:t>
-      </w:r>
-      <w:r>
-        <w:rPr>
-          <w:highlight w:val="yellow"/>
-        </w:rPr>
-        <w:t xml:space="preserve"> ASAP</w:t>
-      </w:r>
-      <w:r>
-        <w:rPr>
-          <w:highlight w:val="yellow"/>
-        </w:rPr>
-        <w:t>.</w:t>
-      </w:r>
-      <w:r>
-        <w:rPr>
-          <w:highlight w:val="yellow"/>
-        </w:rPr>
-        <w:t xml:space="preserve"> Perhaps this is unnecessary</w:t>
-      </w:r>
-      <w:r>
-        <w:rPr>
-          <w:highlight w:val="yellow"/>
-        </w:rPr>
-        <w:t>?</w:t>
-      </w:r>
-      <w:r>
-        <w:rPr>
-          <w:highlight w:val="yellow"/>
-        </w:rPr>
-        <w:t>]</w:t>
       </w:r>
     </w:p>
     <w:p>
@@ -1106,7 +1027,6 @@
         <w:rPr>
           <w:noProof/>
         </w:rPr>
-        <w:lastRenderedPageBreak/>
         <w:drawing>
           <wp:inline distT="0" distB="0" distL="0" distR="0" wp14:anchorId="74C5CEB2" wp14:editId="1F7AAAA6">
             <wp:extent cx="1635559" cy="2239108"/>
@@ -1305,7 +1225,11 @@
         <w:t>he source-monitoring paradigm</w:t>
       </w:r>
       <w:r>
-        <w:t xml:space="preserve">. In a source-monitoring task with two sources, subjects are tested on a mixture of items from both sources as well as a proportion of unstudied distractors. Successful responding requires discrimination between studied and unstudied items, as with standard item recognition, as well as discrimination between sources for the studied items (Batchelder &amp; </w:t>
+        <w:t xml:space="preserve">. In a source-monitoring task with two sources, subjects are tested on a mixture of items from both sources as well as a proportion of unstudied distractors. Successful responding requires </w:t>
+      </w:r>
+      <w:r>
+        <w:lastRenderedPageBreak/>
+        <w:t xml:space="preserve">discrimination between studied and unstudied items, as with standard item recognition, as well as discrimination between sources for the studied items (Batchelder &amp; </w:t>
       </w:r>
       <w:proofErr w:type="spellStart"/>
       <w:r>
@@ -1394,485 +1318,245 @@
         <w:t xml:space="preserve"> </w:t>
       </w:r>
       <w:r>
-        <w:t xml:space="preserve">healthy </w:t>
+        <w:t xml:space="preserve">healthy subjects </w:t>
+      </w:r>
+      <w:proofErr w:type="gramStart"/>
+      <w:r>
+        <w:t>are able to</w:t>
+      </w:r>
+      <w:proofErr w:type="gramEnd"/>
+      <w:r>
+        <w:t xml:space="preserve"> discriminate between correct and incorrect source features with high accuracy</w:t>
+      </w:r>
+      <w:r>
+        <w:t xml:space="preserve"> </w:t>
+      </w:r>
+      <w:r>
+        <w:t>(</w:t>
+      </w:r>
+      <w:proofErr w:type="spellStart"/>
+      <w:r>
+        <w:t>Eich</w:t>
+      </w:r>
+      <w:proofErr w:type="spellEnd"/>
+      <w:r>
+        <w:t xml:space="preserve"> &amp; Metcalfe, 1989; Batchelder &amp; </w:t>
+      </w:r>
+      <w:proofErr w:type="spellStart"/>
+      <w:r>
+        <w:t>Riefer</w:t>
+      </w:r>
+      <w:proofErr w:type="spellEnd"/>
+      <w:r>
+        <w:t>, 1990</w:t>
+      </w:r>
+      <w:r>
+        <w:t>)</w:t>
+      </w:r>
+      <w:r>
+        <w:t>, but when placed under time constraint, source performance was negatively impacted to a greater extent than recognition (Johnson et al., 1994)</w:t>
+      </w:r>
+      <w:r>
+        <w:t>.</w:t>
+      </w:r>
+      <w:r>
+        <w:t xml:space="preserve"> </w:t>
+      </w:r>
+      <w:r>
+        <w:t>Source discrimination differs in populations</w:t>
+      </w:r>
+      <w:r>
+        <w:t xml:space="preserve">, such as </w:t>
+      </w:r>
+      <w:r>
+        <w:t xml:space="preserve">subjects of </w:t>
+      </w:r>
+      <w:r>
+        <w:t>advanced age</w:t>
+      </w:r>
+      <w:r>
+        <w:t xml:space="preserve"> or diagnosed with </w:t>
+      </w:r>
+      <w:r>
+        <w:t>age-related disease (</w:t>
+      </w:r>
+      <w:proofErr w:type="spellStart"/>
+      <w:r>
+        <w:t>Hashtroudi</w:t>
+      </w:r>
+      <w:proofErr w:type="spellEnd"/>
+      <w:r>
+        <w:t xml:space="preserve"> et al., 1989; McIntyre &amp; Craik, 1987)</w:t>
+      </w:r>
+      <w:r>
+        <w:t xml:space="preserve">, </w:t>
+      </w:r>
+      <w:r>
+        <w:t xml:space="preserve">diagnosed with </w:t>
+      </w:r>
+      <w:r>
+        <w:t>schizophrenia (Harvey, 1985),</w:t>
+      </w:r>
+      <w:r>
+        <w:t xml:space="preserve"> </w:t>
+      </w:r>
+      <w:r>
+        <w:t xml:space="preserve">amnesia (Hirst, 1982; Mayes et al., 1985; Shimamura &amp; Squire, 19991), and </w:t>
+      </w:r>
+      <w:r>
+        <w:t xml:space="preserve">frontal lobe lesions </w:t>
+      </w:r>
+      <w:r>
+        <w:t>(</w:t>
+      </w:r>
+      <w:proofErr w:type="spellStart"/>
+      <w:r>
+        <w:t>Janowsky</w:t>
+      </w:r>
+      <w:proofErr w:type="spellEnd"/>
+      <w:r>
+        <w:t xml:space="preserve"> et al., 1989</w:t>
+      </w:r>
+      <w:r>
+        <w:t>)</w:t>
+      </w:r>
+      <w:r>
+        <w:t>.</w:t>
+      </w:r>
+      <w:r>
+        <w:t xml:space="preserve"> </w:t>
+      </w:r>
+      <w:r>
+        <w:t>Critically, t</w:t>
+      </w:r>
+      <w:r>
+        <w:t>hese deficits</w:t>
+      </w:r>
+      <w:r>
+        <w:t xml:space="preserve"> </w:t>
+      </w:r>
+      <w:r>
+        <w:t xml:space="preserve">were </w:t>
+      </w:r>
+      <w:r>
+        <w:t xml:space="preserve">also </w:t>
+      </w:r>
+      <w:r>
+        <w:t>found to result in a greater degree of impairment to source discrimination than item recognition</w:t>
+      </w:r>
+      <w:r>
+        <w:t xml:space="preserve">, leading researchers to suggest a dissociation between the capacity to perform the two types of tasks, </w:t>
+      </w:r>
+      <w:r>
+        <w:t xml:space="preserve">reminiscent of </w:t>
+      </w:r>
+      <w:r>
+        <w:t>dissociations in RK judgements (</w:t>
+      </w:r>
+      <w:proofErr w:type="spellStart"/>
+      <w:r>
+        <w:t>Hashtroudi</w:t>
+      </w:r>
+      <w:proofErr w:type="spellEnd"/>
+      <w:r>
+        <w:t xml:space="preserve"> et al., 1989; McIntyre &amp; Craik, 1987 Mitchell et al., 1986). </w:t>
+      </w:r>
+      <w:r>
+        <w:t xml:space="preserve">Given the kinds of functional dissociations observed between performance in source and item recognition memory tasks, a key focus for general models of episodic memory is to </w:t>
+      </w:r>
+      <w:r>
+        <w:t xml:space="preserve">jointly explain performance </w:t>
+      </w:r>
+      <w:r>
+        <w:t>across tasks</w:t>
+      </w:r>
+      <w:r>
+        <w:t xml:space="preserve"> and formalise the relationship between the two</w:t>
+      </w:r>
+      <w:r>
+        <w:t xml:space="preserve"> (Banks, 2000)</w:t>
+      </w:r>
+      <w:r>
+        <w:t xml:space="preserve">. </w:t>
+      </w:r>
+    </w:p>
+    <w:p>
+      <w:pPr>
+        <w:pStyle w:val="Heading3"/>
+      </w:pPr>
+      <w:bookmarkStart w:id="0" w:name="_Hlk112323901"/>
+      <w:r>
+        <w:t>Discrete and Continuous Models of</w:t>
+      </w:r>
+      <w:r>
+        <w:t xml:space="preserve"> Item and Source Memory</w:t>
+      </w:r>
+    </w:p>
+    <w:bookmarkEnd w:id="0"/>
+    <w:p>
+      <w:pPr>
+        <w:ind w:firstLine="720"/>
+      </w:pPr>
+    </w:p>
+    <w:p>
+      <w:pPr>
+        <w:pStyle w:val="Heading3"/>
+        <w:rPr>
+          <w:szCs w:val="22"/>
+        </w:rPr>
+      </w:pPr>
+      <w:r>
+        <w:rPr>
+          <w:szCs w:val="22"/>
+        </w:rPr>
+        <w:t>Evidence from</w:t>
+      </w:r>
+      <w:r>
+        <w:rPr>
+          <w:szCs w:val="22"/>
+        </w:rPr>
+        <w:t xml:space="preserve"> </w:t>
+      </w:r>
+      <w:r>
+        <w:rPr>
+          <w:szCs w:val="22"/>
+        </w:rPr>
+        <w:t>Receiver Operating Characteristic Curves</w:t>
+      </w:r>
+    </w:p>
+    <w:p>
+      <w:pPr>
+        <w:ind w:firstLine="720"/>
+      </w:pPr>
+      <w:r>
+        <w:t>ROC curves are constructed by plotting hit rates against false alarms</w:t>
+      </w:r>
+      <w:r>
+        <w:t xml:space="preserve"> at multiple criterion points (Fawcett, 2006)</w:t>
+      </w:r>
+      <w:r>
+        <w:t xml:space="preserve">. </w:t>
+      </w:r>
+      <w:r>
+        <w:t>These criterion points are typically obtained by recording subjects’ self-ratings of confidence in the accuracy of their response (</w:t>
+      </w:r>
+      <w:proofErr w:type="spellStart"/>
+      <w:r>
+        <w:t>Wixted</w:t>
+      </w:r>
+      <w:proofErr w:type="spellEnd"/>
+      <w:r>
+        <w:t>, 2007).</w:t>
+      </w:r>
+      <w:r>
+        <w:t xml:space="preserve"> </w:t>
+      </w:r>
+      <w:r>
+        <w:t xml:space="preserve">ROCs were first used with Signal Detection </w:t>
       </w:r>
       <w:r>
         <w:lastRenderedPageBreak/>
-        <w:t xml:space="preserve">subjects </w:t>
-      </w:r>
-      <w:proofErr w:type="gramStart"/>
-      <w:r>
-        <w:t>are able to</w:t>
-      </w:r>
-      <w:proofErr w:type="gramEnd"/>
-      <w:r>
-        <w:t xml:space="preserve"> discriminate between correct and incorrect source features with high accuracy</w:t>
-      </w:r>
-      <w:r>
-        <w:t xml:space="preserve"> </w:t>
-      </w:r>
-      <w:r>
-        <w:t>(</w:t>
-      </w:r>
-      <w:proofErr w:type="spellStart"/>
-      <w:r>
-        <w:t>Eich</w:t>
-      </w:r>
-      <w:proofErr w:type="spellEnd"/>
-      <w:r>
-        <w:t xml:space="preserve"> &amp; Metcalfe, 1989; Batchelder &amp; </w:t>
-      </w:r>
-      <w:proofErr w:type="spellStart"/>
-      <w:r>
-        <w:t>Riefer</w:t>
-      </w:r>
-      <w:proofErr w:type="spellEnd"/>
-      <w:r>
-        <w:t>, 1990</w:t>
-      </w:r>
-      <w:r>
-        <w:t>)</w:t>
-      </w:r>
-      <w:r>
-        <w:t>, but when placed under time constraint, source performance was negatively impacted to a greater extent than recognition (Johnson et al., 1994)</w:t>
-      </w:r>
-      <w:r>
-        <w:t>.</w:t>
-      </w:r>
-      <w:r>
-        <w:t xml:space="preserve"> </w:t>
-      </w:r>
-      <w:r>
-        <w:t>Source discrimination differs in populations</w:t>
-      </w:r>
-      <w:r>
-        <w:t xml:space="preserve">, such as </w:t>
-      </w:r>
-      <w:r>
-        <w:t xml:space="preserve">subjects of </w:t>
-      </w:r>
-      <w:r>
-        <w:t>advanced age</w:t>
-      </w:r>
-      <w:r>
-        <w:t xml:space="preserve"> or diagnosed with </w:t>
-      </w:r>
-      <w:r>
-        <w:t>age-related disease (</w:t>
-      </w:r>
-      <w:proofErr w:type="spellStart"/>
-      <w:r>
-        <w:t>Hashtroudi</w:t>
-      </w:r>
-      <w:proofErr w:type="spellEnd"/>
-      <w:r>
-        <w:t xml:space="preserve"> et al., 1989; McIntyre &amp; Craik, 1987)</w:t>
-      </w:r>
-      <w:r>
-        <w:t xml:space="preserve">, </w:t>
-      </w:r>
-      <w:r>
-        <w:t xml:space="preserve">diagnosed with </w:t>
-      </w:r>
-      <w:r>
-        <w:t>schizophrenia (Harvey, 1985),</w:t>
-      </w:r>
-      <w:r>
-        <w:t xml:space="preserve"> </w:t>
-      </w:r>
-      <w:r>
-        <w:t xml:space="preserve">amnesia (Hirst, 1982; Mayes et al., 1985; Shimamura &amp; Squire, 19991), and </w:t>
-      </w:r>
-      <w:r>
-        <w:t xml:space="preserve">frontal lobe lesions </w:t>
-      </w:r>
-      <w:r>
-        <w:t>(</w:t>
-      </w:r>
-      <w:proofErr w:type="spellStart"/>
-      <w:r>
-        <w:t>Janowsky</w:t>
-      </w:r>
-      <w:proofErr w:type="spellEnd"/>
-      <w:r>
-        <w:t xml:space="preserve"> et al., 1989</w:t>
-      </w:r>
-      <w:r>
-        <w:t>)</w:t>
-      </w:r>
-      <w:r>
-        <w:t>.</w:t>
-      </w:r>
-      <w:r>
-        <w:t xml:space="preserve"> </w:t>
-      </w:r>
-      <w:r>
-        <w:t>Critically, t</w:t>
-      </w:r>
-      <w:r>
-        <w:t>hese deficits</w:t>
-      </w:r>
-      <w:r>
-        <w:t xml:space="preserve"> </w:t>
-      </w:r>
-      <w:r>
-        <w:t xml:space="preserve">were </w:t>
-      </w:r>
-      <w:r>
-        <w:t xml:space="preserve">also </w:t>
-      </w:r>
-      <w:r>
-        <w:t>found to result in a greater degree of impairment to source discrimination than item recognition</w:t>
-      </w:r>
-      <w:r>
-        <w:t xml:space="preserve">, leading researchers to suggest a dissociation between the capacity to perform the two types of tasks, </w:t>
-      </w:r>
-      <w:r>
-        <w:t xml:space="preserve">reminiscent of </w:t>
-      </w:r>
-      <w:r>
-        <w:t>dissociations in RK judgements (</w:t>
-      </w:r>
-      <w:proofErr w:type="spellStart"/>
-      <w:r>
-        <w:t>Hashtroudi</w:t>
-      </w:r>
-      <w:proofErr w:type="spellEnd"/>
-      <w:r>
-        <w:t xml:space="preserve"> et al., 1989; McIntyre &amp; Craik, 1987 Mitchell et al., 1986). </w:t>
-      </w:r>
-      <w:r>
-        <w:t xml:space="preserve">Given the kinds of functional dissociations observed between performance in source and item recognition memory tasks, a key focus for general models of episodic memory is to </w:t>
-      </w:r>
-      <w:r>
-        <w:t xml:space="preserve">jointly explain performance </w:t>
-      </w:r>
-      <w:r>
-        <w:t>across tasks</w:t>
-      </w:r>
-      <w:r>
-        <w:t xml:space="preserve"> and formalise the relationship between the two</w:t>
-      </w:r>
-      <w:r>
-        <w:t xml:space="preserve"> (Banks, 2000)</w:t>
-      </w:r>
-      <w:r>
-        <w:t xml:space="preserve">. </w:t>
-      </w:r>
-    </w:p>
-    <w:p>
-      <w:pPr>
-        <w:pStyle w:val="Heading3"/>
-      </w:pPr>
-      <w:r>
-        <w:t>Discrete and Continuous Models of</w:t>
-      </w:r>
-      <w:r>
-        <w:t xml:space="preserve"> Item and Source Memory</w:t>
-      </w:r>
-    </w:p>
-    <w:p>
-      <w:r>
-        <w:tab/>
-      </w:r>
-      <w:r>
-        <w:t xml:space="preserve">The contrast between 1) continuous and </w:t>
-      </w:r>
-      <w:proofErr w:type="spellStart"/>
-      <w:r>
-        <w:t>thresholded</w:t>
-      </w:r>
-      <w:proofErr w:type="spellEnd"/>
-      <w:r>
-        <w:t xml:space="preserve"> and 2) single and dual-process ideas about memory remains, but the models that express these ideas are extended to account for the difference in recognition and source tasks. </w:t>
-      </w:r>
-      <w:r>
-        <w:t>One approach</w:t>
-      </w:r>
-      <w:r>
-        <w:t xml:space="preserve"> to relating item and source memory</w:t>
-      </w:r>
-      <w:r>
-        <w:t xml:space="preserve"> is to assume that responses are generated according to a processing-tree structure, </w:t>
-      </w:r>
-      <w:r>
-        <w:t xml:space="preserve">and to measure the proportion of items that are recognised, and then measure the </w:t>
-      </w:r>
-      <w:r>
-        <w:t>proportio</w:t>
-      </w:r>
-      <w:r>
-        <w:t>n of recognised items that are assigned to the correct source</w:t>
-      </w:r>
-      <w:r>
-        <w:t>.</w:t>
-      </w:r>
-      <w:r>
-        <w:t xml:space="preserve"> </w:t>
-      </w:r>
-      <w:r>
-        <w:t xml:space="preserve">This is the approach taken by </w:t>
-      </w:r>
-      <w:r>
-        <w:t xml:space="preserve">Batchelder and </w:t>
-      </w:r>
-      <w:proofErr w:type="spellStart"/>
-      <w:r>
-        <w:t>Riefer’s</w:t>
-      </w:r>
-      <w:proofErr w:type="spellEnd"/>
-      <w:r>
-        <w:t xml:space="preserve"> (1990) multinomial processing model of source memory</w:t>
-      </w:r>
-    </w:p>
-    <w:p>
-      <w:r>
-        <w:t>discrete probability of a response falling in each category (</w:t>
-      </w:r>
-      <w:bookmarkStart w:id="0" w:name="_Hlk39517787"/>
-      <w:r>
-        <w:t xml:space="preserve">Batchelder &amp; </w:t>
-      </w:r>
-      <w:proofErr w:type="spellStart"/>
-      <w:r>
-        <w:t>Riefer</w:t>
-      </w:r>
-      <w:proofErr w:type="spellEnd"/>
-      <w:r>
-        <w:t>, 1990</w:t>
-      </w:r>
-      <w:bookmarkEnd w:id="0"/>
-      <w:r>
-        <w:t xml:space="preserve">; </w:t>
-      </w:r>
-      <w:bookmarkStart w:id="1" w:name="_Hlk39517791"/>
-      <w:proofErr w:type="spellStart"/>
-      <w:r>
-        <w:t>Klauer</w:t>
-      </w:r>
-      <w:proofErr w:type="spellEnd"/>
-      <w:r>
-        <w:t xml:space="preserve"> &amp; Kellen, 2010</w:t>
-      </w:r>
-      <w:bookmarkEnd w:id="1"/>
-      <w:r>
-        <w:t>)</w:t>
-      </w:r>
-      <w:r>
-        <w:t>, and is analogous to high-threshold models of recognition.</w:t>
-      </w:r>
-    </w:p>
-    <w:p>
-      <w:r>
-        <w:tab/>
-      </w:r>
-      <w:r>
-        <w:t>C</w:t>
-      </w:r>
-      <w:r>
-        <w:t>ontinuous models of source memory</w:t>
-      </w:r>
-      <w:r>
-        <w:t xml:space="preserve"> extend</w:t>
-      </w:r>
-      <w:r>
-        <w:t xml:space="preserve"> </w:t>
-      </w:r>
-      <w:r>
-        <w:t>SDT such that</w:t>
-      </w:r>
-      <w:r>
-        <w:t xml:space="preserve"> memory strength is assumed to vary continuously</w:t>
-      </w:r>
-      <w:r>
-        <w:t xml:space="preserve"> on two dimensions</w:t>
-      </w:r>
-      <w:r>
-        <w:t xml:space="preserve">, </w:t>
-      </w:r>
-      <w:r>
-        <w:t xml:space="preserve">bivariate </w:t>
-      </w:r>
-      <w:r>
-        <w:t>SDT.</w:t>
-      </w:r>
-    </w:p>
-    <w:p>
-      <w:r>
-        <w:lastRenderedPageBreak/>
-        <w:t xml:space="preserve"> </w:t>
-      </w:r>
-      <w:r>
-        <w:t xml:space="preserve">predict that performance in a source memory task declines gradually as memory strength decreases </w:t>
-      </w:r>
-      <w:r>
-        <w:t xml:space="preserve">[probably save this bit for the continuous report stuff] </w:t>
-      </w:r>
-      <w:r>
-        <w:t xml:space="preserve">(Banks, 2000; </w:t>
-      </w:r>
-      <w:proofErr w:type="spellStart"/>
-      <w:r>
-        <w:t>Glanzer</w:t>
-      </w:r>
-      <w:proofErr w:type="spellEnd"/>
-      <w:r>
-        <w:t xml:space="preserve">, </w:t>
-      </w:r>
-      <w:proofErr w:type="spellStart"/>
-      <w:r>
-        <w:t>Hilford</w:t>
-      </w:r>
-      <w:proofErr w:type="spellEnd"/>
-      <w:r>
-        <w:t xml:space="preserve">, &amp; Kim, 2004; </w:t>
-      </w:r>
-      <w:proofErr w:type="spellStart"/>
-      <w:r>
-        <w:t>Mickes</w:t>
-      </w:r>
-      <w:proofErr w:type="spellEnd"/>
-      <w:r>
-        <w:t xml:space="preserve"> et al., 2009). </w:t>
-      </w:r>
-      <w:r>
-        <w:t>In its application to the study of memory, SDT proposes that recognition judgements are based on its familiarity- which by analogy is a signal which varies in strength.</w:t>
-      </w:r>
-    </w:p>
-    <w:p>
-      <w:pPr>
-        <w:ind w:firstLine="720"/>
-      </w:pPr>
-      <w:r>
-        <w:t>In a dual-process view (</w:t>
-      </w:r>
-      <w:proofErr w:type="spellStart"/>
-      <w:r>
-        <w:t>Yonelinas</w:t>
-      </w:r>
-      <w:proofErr w:type="spellEnd"/>
-      <w:r>
-        <w:t xml:space="preserve">, 1999), one can respond by directly retrieve an item from memory through recollection, or by simply making a judgement about whether the item is memory or not without retrieving it, based on a feeling of familiarity. In this way, both recollection and familiarity can contribute to successful recognition. On the other hand, in a source memory task, familiarity cannot distinguish between two studied items from different sources, as both items are present in memory and should therefore be equally familiar. Thus, source judgements are thought to reflect a pure recollection process. </w:t>
-      </w:r>
-      <w:r>
-        <w:t>W</w:t>
-      </w:r>
-      <w:r>
-        <w:t>hen performing a recognition task, one can respond by directly retrieve an item from memory through recollection, or by simply making a judgement about whether the item is memory or not without retrieving it, based on a feeling of familiarity. In this way, both recollection and familiarity can contribute to successful recognition. On the other hand, in a source memory task, familiarity cannot distinguish between two studied items from different sources, as both items are present in memory and should therefore be equally familiar.</w:t>
-      </w:r>
-      <w:r>
-        <w:t xml:space="preserve"> Because source judgements rely only on recollection, t</w:t>
-      </w:r>
-      <w:r>
-        <w:t xml:space="preserve">he </w:t>
-      </w:r>
-      <w:proofErr w:type="spellStart"/>
-      <w:r>
-        <w:t>Yonelinas</w:t>
-      </w:r>
-      <w:proofErr w:type="spellEnd"/>
-      <w:r>
-        <w:t xml:space="preserve"> (1999) dual-process model predicts that source judgements should rely purely on a high threshold recollection process.</w:t>
-      </w:r>
-      <w:r>
-        <w:t xml:space="preserve"> Thus, dual-process and discrete-state models make identical predictions about source </w:t>
-      </w:r>
-      <w:proofErr w:type="gramStart"/>
-      <w:r>
-        <w:t>memory, but</w:t>
-      </w:r>
-      <w:proofErr w:type="gramEnd"/>
-      <w:r>
-        <w:t xml:space="preserve"> are distinguishable on item recognition.</w:t>
-      </w:r>
-    </w:p>
-    <w:p>
-      <w:pPr>
-        <w:ind w:firstLine="720"/>
-      </w:pPr>
-      <w:r>
-        <w:t>Traditionally, evidence characterising the underlying memory distributions have been derived from the shape of Receiver Operating Characteristic (ROC) curves. In the next section, I give a brief review of evidence from ROCs</w:t>
-      </w:r>
-      <w:r>
-        <w:t xml:space="preserve">, followed by </w:t>
-      </w:r>
-      <w:r>
-        <w:t>the limitation</w:t>
-      </w:r>
-      <w:r>
-        <w:t>s</w:t>
-      </w:r>
-      <w:r>
-        <w:t xml:space="preserve"> of two-choice tasks which have </w:t>
-      </w:r>
-      <w:proofErr w:type="gramStart"/>
-      <w:r>
-        <w:t>lead</w:t>
-      </w:r>
-      <w:proofErr w:type="gramEnd"/>
-      <w:r>
-        <w:t xml:space="preserve"> the field to move towards continuous-outcome tasks like those used throughout this thesis.</w:t>
-      </w:r>
-    </w:p>
-    <w:p>
-      <w:pPr>
-        <w:pStyle w:val="Heading3"/>
-        <w:rPr>
-          <w:szCs w:val="22"/>
-        </w:rPr>
-      </w:pPr>
-      <w:r>
-        <w:rPr>
-          <w:szCs w:val="22"/>
-        </w:rPr>
-        <w:t>Evidence from</w:t>
-      </w:r>
-      <w:r>
-        <w:rPr>
-          <w:szCs w:val="22"/>
-        </w:rPr>
-        <w:t xml:space="preserve"> </w:t>
-      </w:r>
-      <w:r>
-        <w:rPr>
-          <w:szCs w:val="22"/>
-        </w:rPr>
-        <w:t>Receiver Operating Characteristic Curves</w:t>
-      </w:r>
-    </w:p>
-    <w:p>
-      <w:pPr>
-        <w:ind w:firstLine="720"/>
-      </w:pPr>
-      <w:r>
-        <w:t>ROC curves are constructed by plotting hit rates against false alarms</w:t>
-      </w:r>
-      <w:r>
-        <w:t xml:space="preserve"> at multiple criterion points (Fawcett, 2006)</w:t>
-      </w:r>
-      <w:r>
-        <w:t xml:space="preserve">. </w:t>
-      </w:r>
-      <w:r>
-        <w:t xml:space="preserve">These criterion points are typically obtained by recording subjects’ self-ratings of </w:t>
-      </w:r>
-      <w:r>
-        <w:lastRenderedPageBreak/>
-        <w:t>confidence in the accuracy of their response (</w:t>
-      </w:r>
-      <w:proofErr w:type="spellStart"/>
-      <w:r>
-        <w:t>Wixted</w:t>
-      </w:r>
-      <w:proofErr w:type="spellEnd"/>
-      <w:r>
-        <w:t>, 2007).</w:t>
-      </w:r>
-      <w:r>
-        <w:t xml:space="preserve"> </w:t>
-      </w:r>
-      <w:r>
-        <w:t xml:space="preserve">ROCs were first used with Signal Detection Theory </w:t>
+        <w:t xml:space="preserve">Theory </w:t>
       </w:r>
       <w:r>
         <w:t xml:space="preserve">(SDT) </w:t>
@@ -2994,7 +2678,13 @@
         <w:t>methodological origins in the study of sensory thresholds in classical psychophysics,</w:t>
       </w:r>
       <w:r>
-        <w:t xml:space="preserve"> specifically in the method of adjustment, in which subjects adjust the magnitude of some property of sensory stimulus (</w:t>
+        <w:t xml:space="preserve"> specifically in the method of adjustment, in which subjects adjust the magnitude of some property of </w:t>
+      </w:r>
+      <w:r>
+        <w:t xml:space="preserve">some </w:t>
+      </w:r>
+      <w:r>
+        <w:t>sensory stimulus (</w:t>
       </w:r>
       <w:proofErr w:type="gramStart"/>
       <w:r>
@@ -3002,7 +2692,16 @@
       </w:r>
       <w:proofErr w:type="gramEnd"/>
       <w:r>
-        <w:t xml:space="preserve"> pitch, contrast, orientation) </w:t>
+        <w:t xml:space="preserve"> </w:t>
+      </w:r>
+      <w:r>
+        <w:t>the loudness or pitch of a tone</w:t>
+      </w:r>
+      <w:r>
+        <w:t xml:space="preserve">) </w:t>
+      </w:r>
+      <w:r>
+        <w:t xml:space="preserve">along a continuum </w:t>
       </w:r>
       <w:r>
         <w:t>until they judge it to be equivalent to a</w:t>
@@ -3019,6 +2718,61 @@
       <w:r>
         <w:t xml:space="preserve">(Smith, 2016; Woodworth &amp; Schlosberg, 1954). </w:t>
       </w:r>
+      <w:r>
+        <w:t>Another way to measure sensitivity is to present a set of stimuli (</w:t>
+      </w:r>
+      <w:proofErr w:type="gramStart"/>
+      <w:r>
+        <w:t>e.g.</w:t>
+      </w:r>
+      <w:proofErr w:type="gramEnd"/>
+      <w:r>
+        <w:t xml:space="preserve"> </w:t>
+      </w:r>
+      <w:r>
+        <w:t xml:space="preserve">multiple </w:t>
+      </w:r>
+      <w:r>
+        <w:t xml:space="preserve">tones of different </w:t>
+      </w:r>
+      <w:r>
+        <w:t>pitches</w:t>
+      </w:r>
+      <w:r>
+        <w:t xml:space="preserve">) </w:t>
+      </w:r>
+      <w:r>
+        <w:t>and have subjects make a binary comparison to the standard (“this tone is higher than the standard tone”</w:t>
+      </w:r>
+      <w:r>
+        <w:t>), a technique related to 2AFC tasks which grew to ubiquity in cognitive psychology</w:t>
+      </w:r>
+      <w:r>
+        <w:t xml:space="preserve"> </w:t>
+      </w:r>
+      <w:r>
+        <w:t xml:space="preserve">(Smith, 2016; </w:t>
+      </w:r>
+      <w:r>
+        <w:t xml:space="preserve">Woodworth &amp; Schlosberg, 1954). </w:t>
+      </w:r>
+      <w:r>
+        <w:t xml:space="preserve">Compared </w:t>
+      </w:r>
+      <w:r>
+        <w:t>to binary judgements,</w:t>
+      </w:r>
+      <w:r>
+        <w:t xml:space="preserve"> the response continuum of the method of adjustment has notable advantages and disadvantages. </w:t>
+      </w:r>
+      <w:r>
+        <w:t xml:space="preserve"> </w:t>
+      </w:r>
+    </w:p>
+    <w:p>
+      <w:pPr>
+        <w:ind w:firstLine="360"/>
+      </w:pPr>
       <w:r>
         <w:t>Continuous-outcome tasks allow direct observation of the variability of responses and in turn, allows comparison of models</w:t>
       </w:r>
@@ -3037,7 +2791,21 @@
         <w:jc w:val="both"/>
       </w:pPr>
       <w:r>
-        <w:t>Continuous-outcome tasks were first applied to memory research in the study of the capacity limits of visual working memory (VWM).</w:t>
+        <w:t>Continuous-outcome tasks were first applied to memory research in the study of the capacity limits of visual working memory (VWM</w:t>
+      </w:r>
+      <w:r>
+        <w:t xml:space="preserve">; </w:t>
+      </w:r>
+      <w:r>
+        <w:t xml:space="preserve">Wilken &amp; Ma, 2004). [Strictly speaking, not developed there. Blake et al. (1997) and </w:t>
+      </w:r>
+      <w:proofErr w:type="spellStart"/>
+      <w:r>
+        <w:t>Prinzmetal</w:t>
+      </w:r>
+      <w:proofErr w:type="spellEnd"/>
+      <w:r>
+        <w:t xml:space="preserve"> al. (1998)</w:t>
       </w:r>
     </w:p>
     <w:p>
@@ -3051,6 +2819,24 @@
     </w:p>
     <w:p>
       <w:pPr>
+        <w:ind w:firstLine="360"/>
+        <w:jc w:val="both"/>
+      </w:pPr>
+      <w:r>
+        <w:lastRenderedPageBreak/>
+        <w:t xml:space="preserve">Another disadvantage to continuous outcome tasks is that while many models of decision-making and response times were developed for two-choice tasks, such models for continuous outcomes were only recently developed (Ratcliff, Smith, </w:t>
+      </w:r>
+      <w:proofErr w:type="spellStart"/>
+      <w:r>
+        <w:t>Kvam</w:t>
+      </w:r>
+      <w:proofErr w:type="spellEnd"/>
+      <w:r>
+        <w:t>)</w:t>
+      </w:r>
+    </w:p>
+    <w:p>
+      <w:pPr>
         <w:pStyle w:val="Heading2"/>
         <w:rPr>
           <w:szCs w:val="22"/>
@@ -3090,50 +2876,97 @@
         <w:rPr>
           <w:szCs w:val="22"/>
         </w:rPr>
+        <w:t>Modelling Decision-Making in Memory Tasks</w:t>
+      </w:r>
+    </w:p>
+    <w:p>
+      <w:pPr>
+        <w:ind w:firstLine="720"/>
+        <w:rPr>
+          <w:rFonts w:cs="Times New Roman"/>
+        </w:rPr>
+      </w:pPr>
+      <w:r>
+        <w:rPr>
+          <w:rFonts w:cs="Times New Roman"/>
+        </w:rPr>
+        <w:t xml:space="preserve">Diffusion models have emerged as increasingly influential accounts of both RT and accuracy data in decision tasks, and naturally explains well-documented phenomena like speed-accuracy trade-off effects (Ratcliff, Smith, Brown &amp; </w:t>
+      </w:r>
+      <w:proofErr w:type="spellStart"/>
+      <w:r>
+        <w:rPr>
+          <w:rFonts w:cs="Times New Roman"/>
+        </w:rPr>
+        <w:t>McKoon</w:t>
+      </w:r>
+      <w:proofErr w:type="spellEnd"/>
+      <w:r>
+        <w:rPr>
+          <w:rFonts w:cs="Times New Roman"/>
+        </w:rPr>
+        <w:t xml:space="preserve">, 2016). Diffusion models have also been used extensively in the past to model memory retrieval, and more recent research has proposed a general theory of memory and decision making in which decisions about stimuli in visual working memory are made using a diffusion process (Smith &amp; Ratcliff, 2009). The diffusion decision model conceptualises decision making as occurring by a process of noisy evidence accumulation. In a two-choice task, evidence is accumulated between a pair of decision boundaries that represent the decision criteria for each choice. (Ratcliff, 1978). </w:t>
+      </w:r>
+      <w:proofErr w:type="gramStart"/>
+      <w:r>
+        <w:rPr>
+          <w:rFonts w:cs="Times New Roman"/>
+        </w:rPr>
+        <w:t>In order for</w:t>
+      </w:r>
+      <w:proofErr w:type="gramEnd"/>
+      <w:r>
+        <w:rPr>
+          <w:rFonts w:cs="Times New Roman"/>
+        </w:rPr>
+        <w:t xml:space="preserve"> a decision to be made, the evidence accumulator must reach one of these boundaries, with whichever criteria being met first determining the response (Ratcliff et al., 2016). Although alternative models with two competing accumulators exist, the standard diffusion model assumes a single evidence accumulator, which at each moment in time may move towards either of the two boundaries due to noise in the evidence accumulation process but tends to move toward the correct boundary more than the error boundary depending on the quality of evidence entering the decision process (Figure 5; Ratcliff et al., 2016). </w:t>
+      </w:r>
+    </w:p>
+    <w:p>
+      <w:pPr>
+        <w:pStyle w:val="Heading3"/>
+        <w:rPr>
+          <w:szCs w:val="22"/>
+        </w:rPr>
+      </w:pPr>
+      <w:r>
+        <w:rPr>
+          <w:szCs w:val="22"/>
+        </w:rPr>
+        <w:t xml:space="preserve">The Circular Diffusion Model </w:t>
+      </w:r>
+    </w:p>
+    <w:p>
+      <w:r>
+        <w:t>Slow errors</w:t>
+      </w:r>
+    </w:p>
+    <w:p>
+      <w:pPr>
+        <w:pStyle w:val="Heading3"/>
+        <w:rPr>
+          <w:szCs w:val="22"/>
+        </w:rPr>
+      </w:pPr>
+      <w:r>
+        <w:rPr>
+          <w:szCs w:val="22"/>
+        </w:rPr>
         <w:lastRenderedPageBreak/>
-        <w:t>Modelling Decision-Making in Memory Tasks</w:t>
-      </w:r>
-    </w:p>
-    <w:p>
-      <w:pPr>
-        <w:ind w:firstLine="720"/>
-        <w:rPr>
-          <w:rFonts w:cs="Times New Roman"/>
-        </w:rPr>
-      </w:pPr>
-      <w:r>
-        <w:rPr>
-          <w:rFonts w:cs="Times New Roman"/>
-        </w:rPr>
-        <w:t xml:space="preserve">Diffusion models have emerged as increasingly influential accounts of both RT and accuracy data in decision tasks, and naturally explains well-documented phenomena like speed-accuracy trade-off effects (Ratcliff, Smith, Brown &amp; </w:t>
-      </w:r>
-      <w:proofErr w:type="spellStart"/>
-      <w:r>
-        <w:rPr>
-          <w:rFonts w:cs="Times New Roman"/>
-        </w:rPr>
-        <w:t>McKoon</w:t>
-      </w:r>
-      <w:proofErr w:type="spellEnd"/>
-      <w:r>
-        <w:rPr>
-          <w:rFonts w:cs="Times New Roman"/>
-        </w:rPr>
-        <w:t xml:space="preserve">, 2016). Diffusion models have also been used extensively in the past to model memory retrieval, and more recent research has proposed a general theory of memory and decision making in which decisions about stimuli in visual working memory are made using a diffusion process (Smith &amp; Ratcliff, 2009). The diffusion decision model conceptualises decision making as occurring by a process of noisy evidence accumulation. In a two-choice task, evidence is accumulated between a pair of decision boundaries that represent the decision criteria for each choice. (Ratcliff, 1978). </w:t>
-      </w:r>
-      <w:proofErr w:type="gramStart"/>
-      <w:r>
-        <w:rPr>
-          <w:rFonts w:cs="Times New Roman"/>
-        </w:rPr>
-        <w:t>In order for</w:t>
-      </w:r>
-      <w:proofErr w:type="gramEnd"/>
-      <w:r>
-        <w:rPr>
-          <w:rFonts w:cs="Times New Roman"/>
-        </w:rPr>
-        <w:t xml:space="preserve"> a decision to be made, the evidence accumulator must reach one of these boundaries, with whichever criteria being met first determining the response (Ratcliff et al., 2016). Although alternative models with two competing accumulators exist, the standard diffusion model assumes a single evidence accumulator, which at each moment in time may move towards either of the two boundaries due to noise in the evidence accumulation process but tends to move toward the correct boundary more than the error boundary depending on the quality of evidence entering the decision process (Figure 5; Ratcliff et al., 2016). </w:t>
+        <w:t>Preview of Chapter 2</w:t>
+      </w:r>
+    </w:p>
+    <w:p>
+      <w:pPr>
+        <w:pStyle w:val="Heading2"/>
+        <w:rPr>
+          <w:szCs w:val="22"/>
+        </w:rPr>
+      </w:pPr>
+      <w:r>
+        <w:rPr>
+          <w:szCs w:val="22"/>
+        </w:rPr>
+        <w:t>Intrusions from Non-target Items</w:t>
       </w:r>
     </w:p>
     <w:p>
@@ -3147,13 +2980,43 @@
         <w:rPr>
           <w:szCs w:val="22"/>
         </w:rPr>
-        <w:t xml:space="preserve">The Circular Diffusion Model </w:t>
-      </w:r>
-    </w:p>
-    <w:p>
-      <w:r>
-        <w:t>Slow errors</w:t>
-      </w:r>
+        <w:t>Models of Non-target Responding</w:t>
+      </w:r>
+    </w:p>
+    <w:p>
+      <w:r>
+        <w:t>Bays swap errors</w:t>
+      </w:r>
+    </w:p>
+    <w:p>
+      <w:r>
+        <w:t xml:space="preserve">Interference Model </w:t>
+      </w:r>
+      <w:proofErr w:type="spellStart"/>
+      <w:r>
+        <w:t>Oberauer</w:t>
+      </w:r>
+      <w:proofErr w:type="spellEnd"/>
+      <w:r>
+        <w:t xml:space="preserve"> &amp; Lin</w:t>
+      </w:r>
+    </w:p>
+    <w:p>
+      <w:r>
+        <w:t xml:space="preserve">Temporal Contiguity Healey </w:t>
+      </w:r>
+      <w:proofErr w:type="spellStart"/>
+      <w:r>
+        <w:t>Kahana</w:t>
+      </w:r>
+      <w:proofErr w:type="spellEnd"/>
+    </w:p>
+    <w:p>
+      <w:proofErr w:type="spellStart"/>
+      <w:r>
+        <w:t>Rerko</w:t>
+      </w:r>
+      <w:proofErr w:type="spellEnd"/>
     </w:p>
     <w:p>
       <w:pPr>
@@ -3166,84 +3029,6 @@
         <w:rPr>
           <w:szCs w:val="22"/>
         </w:rPr>
-        <w:t>Preview of Chapter 2</w:t>
-      </w:r>
-    </w:p>
-    <w:p>
-      <w:pPr>
-        <w:pStyle w:val="Heading2"/>
-        <w:rPr>
-          <w:szCs w:val="22"/>
-        </w:rPr>
-      </w:pPr>
-      <w:r>
-        <w:rPr>
-          <w:szCs w:val="22"/>
-        </w:rPr>
-        <w:t>Intrusions from Non-target Items</w:t>
-      </w:r>
-    </w:p>
-    <w:p>
-      <w:pPr>
-        <w:pStyle w:val="Heading3"/>
-        <w:rPr>
-          <w:szCs w:val="22"/>
-        </w:rPr>
-      </w:pPr>
-      <w:r>
-        <w:rPr>
-          <w:szCs w:val="22"/>
-        </w:rPr>
-        <w:t>Models of Non-target Responding</w:t>
-      </w:r>
-    </w:p>
-    <w:p>
-      <w:r>
-        <w:t>Bays swap errors</w:t>
-      </w:r>
-    </w:p>
-    <w:p>
-      <w:r>
-        <w:t xml:space="preserve">Interference Model </w:t>
-      </w:r>
-      <w:proofErr w:type="spellStart"/>
-      <w:r>
-        <w:t>Oberauer</w:t>
-      </w:r>
-      <w:proofErr w:type="spellEnd"/>
-      <w:r>
-        <w:t xml:space="preserve"> &amp; Lin</w:t>
-      </w:r>
-    </w:p>
-    <w:p>
-      <w:r>
-        <w:t xml:space="preserve">Temporal Contiguity Healey </w:t>
-      </w:r>
-      <w:proofErr w:type="spellStart"/>
-      <w:r>
-        <w:t>Kahana</w:t>
-      </w:r>
-      <w:proofErr w:type="spellEnd"/>
-    </w:p>
-    <w:p>
-      <w:proofErr w:type="spellStart"/>
-      <w:r>
-        <w:t>Rerko</w:t>
-      </w:r>
-      <w:proofErr w:type="spellEnd"/>
-    </w:p>
-    <w:p>
-      <w:pPr>
-        <w:pStyle w:val="Heading3"/>
-        <w:rPr>
-          <w:szCs w:val="22"/>
-        </w:rPr>
-      </w:pPr>
-      <w:r>
-        <w:rPr>
-          <w:szCs w:val="22"/>
-        </w:rPr>
-        <w:lastRenderedPageBreak/>
         <w:t>Similarity Effects in Memory</w:t>
       </w:r>
     </w:p>
@@ -3506,28 +3291,6 @@
       </w:pPr>
       <w:r>
         <w:continuationSeparator/>
-      </w:r>
-    </w:p>
-  </w:footnote>
-  <w:footnote w:id="1">
-    <w:p>
-      <w:pPr>
-        <w:pStyle w:val="FootnoteText"/>
-        <w:rPr>
-          <w:lang w:val="en-US"/>
-        </w:rPr>
-      </w:pPr>
-      <w:r>
-        <w:rPr>
-          <w:rStyle w:val="FootnoteReference"/>
-        </w:rPr>
-        <w:footnoteRef/>
-      </w:r>
-      <w:r>
-        <w:t xml:space="preserve"> </w:t>
-      </w:r>
-      <w:r>
-        <w:t>Think of example where the boundary between types of memory is not clear.</w:t>
       </w:r>
     </w:p>
   </w:footnote>

</xml_diff>